<commit_message>
got started trying to produce moments using this seq data
</commit_message>
<xml_diff>
--- a/hhomp location of dataset/hhomp location of dataset log.docx
+++ b/hhomp location of dataset/hhomp location of dataset log.docx
@@ -1341,8 +1341,24 @@
       <w:r>
         <w:t>Turns out I had mislabeled 2F1V as 1F1V, and hadn't entered 1AF6's sequence as an HHOMP search. I renamed the mislabeled file, and ran a search for 1AF6.</w:t>
       </w:r>
+    </w:p>
+    <w:p>
+      <w:pPr>
+        <w:pStyle w:val="NoSpacing"/>
+      </w:pPr>
+    </w:p>
+    <w:p>
+      <w:pPr>
+        <w:pStyle w:val="NoSpacing"/>
+      </w:pPr>
+      <w:r>
+        <w:t>Found 2POR was located to many subgroups of 16.2, and 1E54 as well.</w:t>
+      </w:r>
       <w:bookmarkStart w:id="0" w:name="_GoBack"/>
       <w:bookmarkEnd w:id="0"/>
+      <w:r>
+        <w:t xml:space="preserve"> </w:t>
+      </w:r>
     </w:p>
     <w:sectPr>
       <w:pgSz w:w="12240" w:h="15840"/>

</xml_diff>